<commit_message>
Reports labs 1/2 added
</commit_message>
<xml_diff>
--- a/TAandFA/lab1/otchet.docx
+++ b/TAandFA/lab1/otchet.docx
@@ -1,6 +1,6 @@
 
 <file path=word/document.xml><?xml version="1.0" encoding="utf-8"?>
-<w:document xmlns:wpc="http://schemas.microsoft.com/office/word/2010/wordprocessingCanvas" xmlns:cx="http://schemas.microsoft.com/office/drawing/2014/chartex" xmlns:cx1="http://schemas.microsoft.com/office/drawing/2015/9/8/chartex" xmlns:cx2="http://schemas.microsoft.com/office/drawing/2015/10/21/chartex" xmlns:cx3="http://schemas.microsoft.com/office/drawing/2016/5/9/chartex" xmlns:cx4="http://schemas.microsoft.com/office/drawing/2016/5/10/chartex" xmlns:cx5="http://schemas.microsoft.com/office/drawing/2016/5/11/chartex" xmlns:cx6="http://schemas.microsoft.com/office/drawing/2016/5/12/chartex" xmlns:cx7="http://schemas.microsoft.com/office/drawing/2016/5/13/chartex" xmlns:cx8="http://schemas.microsoft.com/office/drawing/2016/5/14/chartex" xmlns:mc="http://schemas.openxmlformats.org/markup-compatibility/2006" xmlns:aink="http://schemas.microsoft.com/office/drawing/2016/ink" xmlns:am3d="http://schemas.microsoft.com/office/drawing/2017/model3d" xmlns:o="urn:schemas-microsoft-com:office:office" xmlns:r="http://schemas.openxmlformats.org/officeDocument/2006/relationships" xmlns:m="http://schemas.openxmlformats.org/officeDocument/2006/math" xmlns:v="urn:schemas-microsoft-com:vml" xmlns:wp14="http://schemas.microsoft.com/office/word/2010/wordprocessingDrawing" xmlns:wp="http://schemas.openxmlformats.org/drawingml/2006/wordprocessingDrawing" xmlns:w10="urn:schemas-microsoft-com:office:word" xmlns:w="http://schemas.openxmlformats.org/wordprocessingml/2006/main" xmlns:w14="http://schemas.microsoft.com/office/word/2010/wordml" xmlns:w15="http://schemas.microsoft.com/office/word/2012/wordml" xmlns:w16cex="http://schemas.microsoft.com/office/word/2018/wordml/cex" xmlns:w16cid="http://schemas.microsoft.com/office/word/2016/wordml/cid" xmlns:w16="http://schemas.microsoft.com/office/word/2018/wordml" xmlns:w16sdtdh="http://schemas.microsoft.com/office/word/2020/wordml/sdtdatahash" xmlns:w16se="http://schemas.microsoft.com/office/word/2015/wordml/symex" xmlns:wpg="http://schemas.microsoft.com/office/word/2010/wordprocessingGroup" xmlns:wpi="http://schemas.microsoft.com/office/word/2010/wordprocessingInk" xmlns:wne="http://schemas.microsoft.com/office/word/2006/wordml" xmlns:wps="http://schemas.microsoft.com/office/word/2010/wordprocessingShape" mc:Ignorable="w14 w15 w16se w16cid w16 w16cex w16sdtdh wp14">
+<w:document xmlns:wpc="http://schemas.microsoft.com/office/word/2010/wordprocessingCanvas" xmlns:cx="http://schemas.microsoft.com/office/drawing/2014/chartex" xmlns:cx1="http://schemas.microsoft.com/office/drawing/2015/9/8/chartex" xmlns:cx2="http://schemas.microsoft.com/office/drawing/2015/10/21/chartex" xmlns:cx3="http://schemas.microsoft.com/office/drawing/2016/5/9/chartex" xmlns:cx4="http://schemas.microsoft.com/office/drawing/2016/5/10/chartex" xmlns:cx5="http://schemas.microsoft.com/office/drawing/2016/5/11/chartex" xmlns:cx6="http://schemas.microsoft.com/office/drawing/2016/5/12/chartex" xmlns:cx7="http://schemas.microsoft.com/office/drawing/2016/5/13/chartex" xmlns:cx8="http://schemas.microsoft.com/office/drawing/2016/5/14/chartex" xmlns:mc="http://schemas.openxmlformats.org/markup-compatibility/2006" xmlns:aink="http://schemas.microsoft.com/office/drawing/2016/ink" xmlns:am3d="http://schemas.microsoft.com/office/drawing/2017/model3d" xmlns:o="urn:schemas-microsoft-com:office:office" xmlns:r="http://schemas.openxmlformats.org/officeDocument/2006/relationships" xmlns:m="http://schemas.openxmlformats.org/officeDocument/2006/math" xmlns:v="urn:schemas-microsoft-com:vml" xmlns:wp14="http://schemas.microsoft.com/office/word/2010/wordprocessingDrawing" xmlns:wp="http://schemas.openxmlformats.org/drawingml/2006/wordprocessingDrawing" xmlns:w10="urn:schemas-microsoft-com:office:word" xmlns:w="http://schemas.openxmlformats.org/wordprocessingml/2006/main" xmlns:w14="http://schemas.microsoft.com/office/word/2010/wordml" xmlns:w15="http://schemas.microsoft.com/office/word/2012/wordml" xmlns:w16cid="http://schemas.microsoft.com/office/word/2016/wordml/cid" xmlns:w16se="http://schemas.microsoft.com/office/word/2015/wordml/symex" xmlns:wpg="http://schemas.microsoft.com/office/word/2010/wordprocessingGroup" xmlns:wpi="http://schemas.microsoft.com/office/word/2010/wordprocessingInk" xmlns:wne="http://schemas.microsoft.com/office/word/2006/wordml" xmlns:wps="http://schemas.microsoft.com/office/word/2010/wordprocessingShape" mc:Ignorable="w14 w15 w16se w16cid wp14">
   <w:body>
     <w:p>
       <w:pPr>
@@ -531,31 +531,28 @@
         <w:jc w:val="both"/>
         <w:rPr>
           <w:rFonts w:ascii="Times New Roman" w:hAnsi="Times New Roman"/>
-          <w:lang w:val="en-US"/>
-        </w:rPr>
-      </w:pPr>
-      <w:r>
-        <w:rPr>
-          <w:rFonts w:ascii="Times New Roman" w:hAnsi="Times New Roman"/>
+          <w:b/>
+          <w:sz w:val="40"/>
+          <w:szCs w:val="40"/>
+        </w:rPr>
+      </w:pPr>
+      <w:r>
+        <w:rPr>
+          <w:rFonts w:ascii="Times New Roman" w:hAnsi="Times New Roman"/>
+          <w:b/>
+          <w:sz w:val="40"/>
+          <w:szCs w:val="40"/>
         </w:rPr>
         <w:lastRenderedPageBreak/>
-        <w:t>Задание</w:t>
-      </w:r>
-      <w:r>
-        <w:rPr>
-          <w:rFonts w:ascii="Times New Roman" w:hAnsi="Times New Roman"/>
-          <w:lang w:val="en-US"/>
-        </w:rPr>
-        <w:t>:</w:t>
-      </w:r>
-    </w:p>
-    <w:p>
-      <w:pPr>
-        <w:ind w:firstLine="708"/>
-        <w:jc w:val="both"/>
-        <w:rPr>
-          <w:rFonts w:ascii="Times New Roman" w:hAnsi="Times New Roman"/>
-          <w:lang w:val="en-US"/>
+        <w:t>Задание:</w:t>
+      </w:r>
+    </w:p>
+    <w:p>
+      <w:pPr>
+        <w:ind w:firstLine="708"/>
+        <w:jc w:val="both"/>
+        <w:rPr>
+          <w:rFonts w:ascii="Times New Roman" w:hAnsi="Times New Roman"/>
         </w:rPr>
       </w:pPr>
     </w:p>
@@ -580,11 +577,13 @@
         <w:jc w:val="both"/>
         <w:rPr>
           <w:rFonts w:ascii="Times New Roman" w:hAnsi="Times New Roman"/>
-        </w:rPr>
-      </w:pPr>
-      <w:r>
-        <w:rPr>
-          <w:rFonts w:ascii="Times New Roman" w:hAnsi="Times New Roman"/>
+          <w:lang w:val="en-US"/>
+        </w:rPr>
+      </w:pPr>
+      <w:r>
+        <w:rPr>
+          <w:rFonts w:ascii="Times New Roman" w:hAnsi="Times New Roman"/>
+          <w:lang w:val="en-US"/>
         </w:rPr>
         <w:t>S → AA</w:t>
       </w:r>
@@ -595,11 +594,13 @@
         <w:jc w:val="both"/>
         <w:rPr>
           <w:rFonts w:ascii="Times New Roman" w:hAnsi="Times New Roman"/>
-        </w:rPr>
-      </w:pPr>
-      <w:r>
-        <w:rPr>
-          <w:rFonts w:ascii="Times New Roman" w:hAnsi="Times New Roman"/>
+          <w:lang w:val="en-US"/>
+        </w:rPr>
+      </w:pPr>
+      <w:r>
+        <w:rPr>
+          <w:rFonts w:ascii="Times New Roman" w:hAnsi="Times New Roman"/>
+          <w:lang w:val="en-US"/>
         </w:rPr>
         <w:t xml:space="preserve">A → </w:t>
       </w:r>
@@ -607,6 +608,7 @@
       <w:r>
         <w:rPr>
           <w:rFonts w:ascii="Times New Roman" w:hAnsi="Times New Roman"/>
+          <w:lang w:val="en-US"/>
         </w:rPr>
         <w:t>aAb</w:t>
       </w:r>
@@ -618,50 +620,54 @@
         <w:jc w:val="both"/>
         <w:rPr>
           <w:rFonts w:ascii="Times New Roman" w:hAnsi="Times New Roman"/>
-        </w:rPr>
-      </w:pPr>
-      <w:r>
-        <w:rPr>
-          <w:rFonts w:ascii="Times New Roman" w:hAnsi="Times New Roman"/>
-        </w:rPr>
-        <w:t xml:space="preserve">A → </w:t>
-      </w:r>
-      <w:proofErr w:type="spellStart"/>
-      <w:r>
-        <w:rPr>
-          <w:rFonts w:ascii="Times New Roman" w:hAnsi="Times New Roman"/>
-        </w:rPr>
-        <w:t>ab</w:t>
-      </w:r>
-      <w:proofErr w:type="spellEnd"/>
-    </w:p>
-    <w:p>
-      <w:pPr>
-        <w:ind w:firstLine="708"/>
-        <w:jc w:val="both"/>
-        <w:rPr>
-          <w:rFonts w:ascii="Times New Roman" w:hAnsi="Times New Roman"/>
-        </w:rPr>
-      </w:pPr>
-    </w:p>
-    <w:p>
-      <w:pPr>
-        <w:ind w:firstLine="708"/>
-        <w:jc w:val="both"/>
-        <w:rPr>
-          <w:rFonts w:ascii="Times New Roman" w:hAnsi="Times New Roman"/>
-          <w:lang w:val="en-US"/>
-        </w:rPr>
-      </w:pPr>
-      <w:r>
-        <w:rPr>
-          <w:rFonts w:ascii="Times New Roman" w:hAnsi="Times New Roman"/>
+          <w:lang w:val="en-US"/>
+        </w:rPr>
+      </w:pPr>
+      <w:r>
+        <w:rPr>
+          <w:rFonts w:ascii="Times New Roman" w:hAnsi="Times New Roman"/>
+          <w:lang w:val="en-US"/>
+        </w:rPr>
+        <w:t>A → ab</w:t>
+      </w:r>
+    </w:p>
+    <w:p>
+      <w:pPr>
+        <w:ind w:firstLine="708"/>
+        <w:jc w:val="both"/>
+        <w:rPr>
+          <w:rFonts w:ascii="Times New Roman" w:hAnsi="Times New Roman"/>
+          <w:lang w:val="en-US"/>
+        </w:rPr>
+      </w:pPr>
+    </w:p>
+    <w:p>
+      <w:pPr>
+        <w:ind w:firstLine="708"/>
+        <w:jc w:val="both"/>
+        <w:rPr>
+          <w:rFonts w:ascii="Times New Roman" w:hAnsi="Times New Roman"/>
+          <w:b/>
+          <w:sz w:val="40"/>
+          <w:szCs w:val="40"/>
+          <w:lang w:val="en-US"/>
+        </w:rPr>
+      </w:pPr>
+      <w:r>
+        <w:rPr>
+          <w:rFonts w:ascii="Times New Roman" w:hAnsi="Times New Roman"/>
+          <w:b/>
+          <w:sz w:val="40"/>
+          <w:szCs w:val="40"/>
         </w:rPr>
         <w:t>Программа</w:t>
       </w:r>
       <w:r>
         <w:rPr>
           <w:rFonts w:ascii="Times New Roman" w:hAnsi="Times New Roman"/>
+          <w:b/>
+          <w:sz w:val="40"/>
+          <w:szCs w:val="40"/>
           <w:lang w:val="en-US"/>
         </w:rPr>
         <w:t>:</w:t>
@@ -963,7 +969,16 @@
           <w:rFonts w:ascii="Times New Roman" w:hAnsi="Times New Roman"/>
           <w:lang w:val="en-US"/>
         </w:rPr>
-        <w:t xml:space="preserve">        return symbol</w:t>
+        <w:t xml:space="preserve">        </w:t>
+      </w:r>
+      <w:bookmarkStart w:id="0" w:name="_GoBack"/>
+      <w:bookmarkEnd w:id="0"/>
+      <w:r>
+        <w:rPr>
+          <w:rFonts w:ascii="Times New Roman" w:hAnsi="Times New Roman"/>
+          <w:lang w:val="en-US"/>
+        </w:rPr>
+        <w:t>return symbol</w:t>
       </w:r>
     </w:p>
     <w:p>
@@ -1024,7 +1039,6 @@
         <w:jc w:val="both"/>
         <w:rPr>
           <w:rFonts w:ascii="Times New Roman" w:hAnsi="Times New Roman"/>
-          <w:lang w:val="en-US"/>
         </w:rPr>
       </w:pPr>
       <w:proofErr w:type="gramStart"/>
@@ -1033,54 +1047,51 @@
           <w:rFonts w:ascii="Times New Roman" w:hAnsi="Times New Roman"/>
           <w:lang w:val="en-US"/>
         </w:rPr>
-        <w:t>print(</w:t>
-      </w:r>
-      <w:proofErr w:type="spellStart"/>
+        <w:t>print</w:t>
+      </w:r>
+      <w:r>
+        <w:rPr>
+          <w:rFonts w:ascii="Times New Roman" w:hAnsi="Times New Roman"/>
+        </w:rPr>
+        <w:t>(</w:t>
+      </w:r>
       <w:proofErr w:type="gramEnd"/>
       <w:r>
         <w:rPr>
           <w:rFonts w:ascii="Times New Roman" w:hAnsi="Times New Roman"/>
           <w:lang w:val="en-US"/>
         </w:rPr>
-        <w:t>f"Случайное</w:t>
-      </w:r>
-      <w:proofErr w:type="spellEnd"/>
-      <w:r>
-        <w:rPr>
-          <w:rFonts w:ascii="Times New Roman" w:hAnsi="Times New Roman"/>
-          <w:lang w:val="en-US"/>
-        </w:rPr>
-        <w:t xml:space="preserve"> </w:t>
-      </w:r>
-      <w:proofErr w:type="spellStart"/>
-      <w:r>
-        <w:rPr>
-          <w:rFonts w:ascii="Times New Roman" w:hAnsi="Times New Roman"/>
-          <w:lang w:val="en-US"/>
-        </w:rPr>
-        <w:t>слово</w:t>
-      </w:r>
-      <w:proofErr w:type="spellEnd"/>
-      <w:r>
-        <w:rPr>
-          <w:rFonts w:ascii="Times New Roman" w:hAnsi="Times New Roman"/>
-          <w:lang w:val="en-US"/>
-        </w:rPr>
-        <w:t>: {</w:t>
-      </w:r>
-      <w:proofErr w:type="spellStart"/>
-      <w:r>
-        <w:rPr>
-          <w:rFonts w:ascii="Times New Roman" w:hAnsi="Times New Roman"/>
-          <w:lang w:val="en-US"/>
-        </w:rPr>
-        <w:t>random_word</w:t>
-      </w:r>
-      <w:proofErr w:type="spellEnd"/>
-      <w:r>
-        <w:rPr>
-          <w:rFonts w:ascii="Times New Roman" w:hAnsi="Times New Roman"/>
-          <w:lang w:val="en-US"/>
+        <w:t>f</w:t>
+      </w:r>
+      <w:r>
+        <w:rPr>
+          <w:rFonts w:ascii="Times New Roman" w:hAnsi="Times New Roman"/>
+        </w:rPr>
+        <w:t>"Случайное слово: {</w:t>
+      </w:r>
+      <w:r>
+        <w:rPr>
+          <w:rFonts w:ascii="Times New Roman" w:hAnsi="Times New Roman"/>
+          <w:lang w:val="en-US"/>
+        </w:rPr>
+        <w:t>random</w:t>
+      </w:r>
+      <w:r>
+        <w:rPr>
+          <w:rFonts w:ascii="Times New Roman" w:hAnsi="Times New Roman"/>
+        </w:rPr>
+        <w:t>_</w:t>
+      </w:r>
+      <w:r>
+        <w:rPr>
+          <w:rFonts w:ascii="Times New Roman" w:hAnsi="Times New Roman"/>
+          <w:lang w:val="en-US"/>
+        </w:rPr>
+        <w:t>word</w:t>
+      </w:r>
+      <w:r>
+        <w:rPr>
+          <w:rFonts w:ascii="Times New Roman" w:hAnsi="Times New Roman"/>
         </w:rPr>
         <w:t>}")</w:t>
       </w:r>
@@ -1091,32 +1102,79 @@
         <w:jc w:val="both"/>
         <w:rPr>
           <w:rFonts w:ascii="Times New Roman" w:hAnsi="Times New Roman"/>
-          <w:lang w:val="en-US"/>
-        </w:rPr>
-      </w:pPr>
-    </w:p>
-    <w:p>
-      <w:pPr>
-        <w:ind w:firstLine="708"/>
-        <w:jc w:val="both"/>
-        <w:rPr>
-          <w:rFonts w:ascii="Times New Roman" w:hAnsi="Times New Roman"/>
-          <w:lang w:val="en-US"/>
-        </w:rPr>
-      </w:pPr>
-    </w:p>
-    <w:p>
-      <w:pPr>
-        <w:ind w:firstLine="708"/>
-        <w:jc w:val="both"/>
-        <w:rPr>
-          <w:rFonts w:ascii="Times New Roman" w:hAnsi="Times New Roman"/>
-          <w:lang w:val="en-US"/>
-        </w:rPr>
-      </w:pPr>
-      <w:r>
-        <w:rPr>
-          <w:rFonts w:ascii="Times New Roman" w:hAnsi="Times New Roman"/>
+        </w:rPr>
+      </w:pPr>
+    </w:p>
+    <w:p>
+      <w:pPr>
+        <w:ind w:firstLine="708"/>
+        <w:jc w:val="both"/>
+        <w:rPr>
+          <w:rFonts w:ascii="Times New Roman" w:hAnsi="Times New Roman"/>
+          <w:b/>
+          <w:sz w:val="40"/>
+          <w:szCs w:val="40"/>
+        </w:rPr>
+      </w:pPr>
+      <w:r>
+        <w:rPr>
+          <w:rFonts w:ascii="Times New Roman" w:hAnsi="Times New Roman"/>
+          <w:b/>
+          <w:sz w:val="40"/>
+          <w:szCs w:val="40"/>
+        </w:rPr>
+        <w:t>Пример работы п</w:t>
+      </w:r>
+      <w:r>
+        <w:rPr>
+          <w:rFonts w:ascii="Times New Roman" w:hAnsi="Times New Roman"/>
+          <w:b/>
+          <w:sz w:val="40"/>
+          <w:szCs w:val="40"/>
+        </w:rPr>
+        <w:t>рограмм</w:t>
+      </w:r>
+      <w:r>
+        <w:rPr>
+          <w:rFonts w:ascii="Times New Roman" w:hAnsi="Times New Roman"/>
+          <w:b/>
+          <w:sz w:val="40"/>
+          <w:szCs w:val="40"/>
+        </w:rPr>
+        <w:t>ы</w:t>
+      </w:r>
+      <w:r>
+        <w:rPr>
+          <w:rFonts w:ascii="Times New Roman" w:hAnsi="Times New Roman"/>
+          <w:b/>
+          <w:sz w:val="40"/>
+          <w:szCs w:val="40"/>
+        </w:rPr>
+        <w:t>:</w:t>
+      </w:r>
+    </w:p>
+    <w:p>
+      <w:pPr>
+        <w:ind w:firstLine="708"/>
+        <w:jc w:val="both"/>
+        <w:rPr>
+          <w:rFonts w:ascii="Times New Roman" w:hAnsi="Times New Roman"/>
+        </w:rPr>
+      </w:pPr>
+    </w:p>
+    <w:p>
+      <w:pPr>
+        <w:ind w:firstLine="708"/>
+        <w:jc w:val="both"/>
+        <w:rPr>
+          <w:rFonts w:ascii="Times New Roman" w:hAnsi="Times New Roman"/>
+          <w:lang w:val="en-US"/>
+        </w:rPr>
+      </w:pPr>
+      <w:r>
+        <w:rPr>
+          <w:rFonts w:ascii="Times New Roman" w:hAnsi="Times New Roman"/>
+          <w:noProof/>
           <w:lang w:val="en-US"/>
         </w:rPr>
         <w:drawing>
@@ -1156,6 +1214,70 @@
         </w:drawing>
       </w:r>
     </w:p>
+    <w:p>
+      <w:pPr>
+        <w:ind w:firstLine="708"/>
+        <w:jc w:val="both"/>
+        <w:rPr>
+          <w:rFonts w:ascii="Times New Roman" w:hAnsi="Times New Roman"/>
+          <w:lang w:val="en-US"/>
+        </w:rPr>
+      </w:pPr>
+    </w:p>
+    <w:p>
+      <w:pPr>
+        <w:ind w:firstLine="708"/>
+        <w:jc w:val="both"/>
+        <w:rPr>
+          <w:rFonts w:ascii="Times New Roman" w:hAnsi="Times New Roman"/>
+          <w:lang w:val="en-US"/>
+        </w:rPr>
+      </w:pPr>
+    </w:p>
+    <w:p>
+      <w:pPr>
+        <w:ind w:firstLine="708"/>
+        <w:jc w:val="both"/>
+        <w:rPr>
+          <w:rFonts w:ascii="Times New Roman" w:hAnsi="Times New Roman"/>
+          <w:sz w:val="40"/>
+          <w:szCs w:val="40"/>
+        </w:rPr>
+      </w:pPr>
+      <w:r>
+        <w:rPr>
+          <w:rFonts w:ascii="Times New Roman" w:hAnsi="Times New Roman"/>
+          <w:b/>
+          <w:sz w:val="40"/>
+          <w:szCs w:val="40"/>
+        </w:rPr>
+        <w:t>Вывод:</w:t>
+      </w:r>
+      <w:r>
+        <w:rPr>
+          <w:rFonts w:ascii="Times New Roman" w:hAnsi="Times New Roman"/>
+          <w:b/>
+          <w:sz w:val="40"/>
+          <w:szCs w:val="40"/>
+        </w:rPr>
+        <w:t xml:space="preserve"> </w:t>
+      </w:r>
+    </w:p>
+    <w:p>
+      <w:pPr>
+        <w:ind w:left="708" w:firstLine="708"/>
+        <w:jc w:val="both"/>
+        <w:rPr>
+          <w:rFonts w:ascii="Times New Roman" w:hAnsi="Times New Roman"/>
+        </w:rPr>
+      </w:pPr>
+      <w:r>
+        <w:rPr>
+          <w:rFonts w:ascii="Times New Roman" w:hAnsi="Times New Roman"/>
+        </w:rPr>
+        <w:t>В ходе выполнения работы я научился создавать программы, которые используют порождающие грамматики для генерации слов. Я разобрался с принципом работы правил грамматики и их реализации в коде, а также научился применять рекурсивные функции для построения строк на основе этих правил.</w:t>
+      </w:r>
+    </w:p>
     <w:sectPr>
       <w:pgSz w:w="11906" w:h="16838"/>
       <w:pgMar w:top="1134" w:right="850" w:bottom="1134" w:left="1701" w:header="0" w:footer="0" w:gutter="0"/>
@@ -1168,7 +1290,7 @@
 </file>
 
 <file path=word/numbering.xml><?xml version="1.0" encoding="utf-8"?>
-<w:numbering xmlns:wpc="http://schemas.microsoft.com/office/word/2010/wordprocessingCanvas" xmlns:cx="http://schemas.microsoft.com/office/drawing/2014/chartex" xmlns:cx1="http://schemas.microsoft.com/office/drawing/2015/9/8/chartex" xmlns:cx2="http://schemas.microsoft.com/office/drawing/2015/10/21/chartex" xmlns:cx3="http://schemas.microsoft.com/office/drawing/2016/5/9/chartex" xmlns:cx4="http://schemas.microsoft.com/office/drawing/2016/5/10/chartex" xmlns:cx5="http://schemas.microsoft.com/office/drawing/2016/5/11/chartex" xmlns:cx6="http://schemas.microsoft.com/office/drawing/2016/5/12/chartex" xmlns:cx7="http://schemas.microsoft.com/office/drawing/2016/5/13/chartex" xmlns:cx8="http://schemas.microsoft.com/office/drawing/2016/5/14/chartex" xmlns:mc="http://schemas.openxmlformats.org/markup-compatibility/2006" xmlns:aink="http://schemas.microsoft.com/office/drawing/2016/ink" xmlns:am3d="http://schemas.microsoft.com/office/drawing/2017/model3d" xmlns:o="urn:schemas-microsoft-com:office:office" xmlns:r="http://schemas.openxmlformats.org/officeDocument/2006/relationships" xmlns:m="http://schemas.openxmlformats.org/officeDocument/2006/math" xmlns:v="urn:schemas-microsoft-com:vml" xmlns:wp14="http://schemas.microsoft.com/office/word/2010/wordprocessingDrawing" xmlns:wp="http://schemas.openxmlformats.org/drawingml/2006/wordprocessingDrawing" xmlns:w10="urn:schemas-microsoft-com:office:word" xmlns:w="http://schemas.openxmlformats.org/wordprocessingml/2006/main" xmlns:w14="http://schemas.microsoft.com/office/word/2010/wordml" xmlns:w15="http://schemas.microsoft.com/office/word/2012/wordml" xmlns:w16cex="http://schemas.microsoft.com/office/word/2018/wordml/cex" xmlns:w16cid="http://schemas.microsoft.com/office/word/2016/wordml/cid" xmlns:w16="http://schemas.microsoft.com/office/word/2018/wordml" xmlns:w16sdtdh="http://schemas.microsoft.com/office/word/2020/wordml/sdtdatahash" xmlns:w16se="http://schemas.microsoft.com/office/word/2015/wordml/symex" xmlns:wpg="http://schemas.microsoft.com/office/word/2010/wordprocessingGroup" xmlns:wpi="http://schemas.microsoft.com/office/word/2010/wordprocessingInk" xmlns:wne="http://schemas.microsoft.com/office/word/2006/wordml" xmlns:wps="http://schemas.microsoft.com/office/word/2010/wordprocessingShape" mc:Ignorable="w14 w15 w16se w16cid w16 w16cex w16sdtdh wp14">
+<w:numbering xmlns:wpc="http://schemas.microsoft.com/office/word/2010/wordprocessingCanvas" xmlns:cx="http://schemas.microsoft.com/office/drawing/2014/chartex" xmlns:cx1="http://schemas.microsoft.com/office/drawing/2015/9/8/chartex" xmlns:cx2="http://schemas.microsoft.com/office/drawing/2015/10/21/chartex" xmlns:cx3="http://schemas.microsoft.com/office/drawing/2016/5/9/chartex" xmlns:cx4="http://schemas.microsoft.com/office/drawing/2016/5/10/chartex" xmlns:cx5="http://schemas.microsoft.com/office/drawing/2016/5/11/chartex" xmlns:cx6="http://schemas.microsoft.com/office/drawing/2016/5/12/chartex" xmlns:cx7="http://schemas.microsoft.com/office/drawing/2016/5/13/chartex" xmlns:cx8="http://schemas.microsoft.com/office/drawing/2016/5/14/chartex" xmlns:mc="http://schemas.openxmlformats.org/markup-compatibility/2006" xmlns:aink="http://schemas.microsoft.com/office/drawing/2016/ink" xmlns:am3d="http://schemas.microsoft.com/office/drawing/2017/model3d" xmlns:o="urn:schemas-microsoft-com:office:office" xmlns:r="http://schemas.openxmlformats.org/officeDocument/2006/relationships" xmlns:m="http://schemas.openxmlformats.org/officeDocument/2006/math" xmlns:v="urn:schemas-microsoft-com:vml" xmlns:wp14="http://schemas.microsoft.com/office/word/2010/wordprocessingDrawing" xmlns:wp="http://schemas.openxmlformats.org/drawingml/2006/wordprocessingDrawing" xmlns:w10="urn:schemas-microsoft-com:office:word" xmlns:w="http://schemas.openxmlformats.org/wordprocessingml/2006/main" xmlns:w14="http://schemas.microsoft.com/office/word/2010/wordml" xmlns:w15="http://schemas.microsoft.com/office/word/2012/wordml" xmlns:w16cid="http://schemas.microsoft.com/office/word/2016/wordml/cid" xmlns:w16se="http://schemas.microsoft.com/office/word/2015/wordml/symex" xmlns:wpg="http://schemas.microsoft.com/office/word/2010/wordprocessingGroup" xmlns:wpi="http://schemas.microsoft.com/office/word/2010/wordprocessingInk" xmlns:wne="http://schemas.microsoft.com/office/word/2006/wordml" xmlns:wps="http://schemas.microsoft.com/office/word/2010/wordprocessingShape" mc:Ignorable="w14 w15 w16se w16cid wp14">
   <w:abstractNum w:abstractNumId="0" w15:restartNumberingAfterBreak="0">
     <w:nsid w:val="041A0B62"/>
     <w:multiLevelType w:val="multilevel"/>
@@ -1414,7 +1536,7 @@
 </file>
 
 <file path=word/styles.xml><?xml version="1.0" encoding="utf-8"?>
-<w:styles xmlns:mc="http://schemas.openxmlformats.org/markup-compatibility/2006" xmlns:r="http://schemas.openxmlformats.org/officeDocument/2006/relationships" xmlns:w="http://schemas.openxmlformats.org/wordprocessingml/2006/main" xmlns:w14="http://schemas.microsoft.com/office/word/2010/wordml" xmlns:w15="http://schemas.microsoft.com/office/word/2012/wordml" xmlns:w16cex="http://schemas.microsoft.com/office/word/2018/wordml/cex" xmlns:w16cid="http://schemas.microsoft.com/office/word/2016/wordml/cid" xmlns:w16="http://schemas.microsoft.com/office/word/2018/wordml" xmlns:w16sdtdh="http://schemas.microsoft.com/office/word/2020/wordml/sdtdatahash" xmlns:w16se="http://schemas.microsoft.com/office/word/2015/wordml/symex" mc:Ignorable="w14 w15 w16se w16cid w16 w16cex w16sdtdh">
+<w:styles xmlns:mc="http://schemas.openxmlformats.org/markup-compatibility/2006" xmlns:r="http://schemas.openxmlformats.org/officeDocument/2006/relationships" xmlns:w="http://schemas.openxmlformats.org/wordprocessingml/2006/main" xmlns:w14="http://schemas.microsoft.com/office/word/2010/wordml" xmlns:w15="http://schemas.microsoft.com/office/word/2012/wordml" xmlns:w16cid="http://schemas.microsoft.com/office/word/2016/wordml/cid" xmlns:w16se="http://schemas.microsoft.com/office/word/2015/wordml/symex" mc:Ignorable="w14 w15 w16se w16cid">
   <w:docDefaults>
     <w:rPrDefault>
       <w:rPr>
@@ -1430,7 +1552,7 @@
       </w:pPr>
     </w:pPrDefault>
   </w:docDefaults>
-  <w:latentStyles w:defLockedState="0" w:defUIPriority="99" w:defSemiHidden="0" w:defUnhideWhenUsed="0" w:defQFormat="0" w:count="376">
+  <w:latentStyles w:defLockedState="0" w:defUIPriority="99" w:defSemiHidden="0" w:defUnhideWhenUsed="0" w:defQFormat="0" w:count="375">
     <w:lsdException w:name="Normal" w:uiPriority="0" w:qFormat="1"/>
     <w:lsdException w:name="heading 1" w:uiPriority="9" w:qFormat="1"/>
     <w:lsdException w:name="heading 2" w:semiHidden="1" w:uiPriority="9" w:unhideWhenUsed="1" w:qFormat="1"/>
@@ -1806,7 +1928,6 @@
     <w:lsdException w:name="Smart Hyperlink" w:semiHidden="1" w:unhideWhenUsed="1"/>
     <w:lsdException w:name="Hashtag" w:semiHidden="1" w:unhideWhenUsed="1"/>
     <w:lsdException w:name="Unresolved Mention" w:semiHidden="1" w:unhideWhenUsed="1"/>
-    <w:lsdException w:name="Smart Link" w:semiHidden="1" w:unhideWhenUsed="1"/>
   </w:latentStyles>
   <w:style w:type="paragraph" w:default="1" w:styleId="a">
     <w:name w:val="Normal"/>
@@ -2217,7 +2338,7 @@
 </file>
 
 <file path=customXml/itemProps1.xml><?xml version="1.0" encoding="utf-8"?>
-<ds:datastoreItem xmlns:ds="http://schemas.openxmlformats.org/officeDocument/2006/customXml" ds:itemID="{0D93E792-55B6-4DAC-BFAC-490F4FDC3DA4}">
+<ds:datastoreItem xmlns:ds="http://schemas.openxmlformats.org/officeDocument/2006/customXml" ds:itemID="{0F609BA4-6A6A-4D2E-85F1-BBBBCDDA2555}">
   <ds:schemaRefs>
     <ds:schemaRef ds:uri="http://schemas.openxmlformats.org/officeDocument/2006/bibliography"/>
   </ds:schemaRefs>

</xml_diff>